<commit_message>
Share observations, limitations and alternate chart ideas.
</commit_message>
<xml_diff>
--- a/Kickstarter Report.docx
+++ b/Kickstarter Report.docx
@@ -42,8 +42,57 @@
           <w:rFonts w:ascii="Menlo" w:hAnsi="Menlo" w:cs="Menlo"/>
         </w:rPr>
       </w:pPr>
-      <w:bookmarkStart w:id="0" w:name="_GoBack"/>
-      <w:bookmarkEnd w:id="0"/>
+    </w:p>
+    <w:p>
+      <w:pPr>
+        <w:tabs>
+          <w:tab w:val="left" w:pos="593"/>
+        </w:tabs>
+        <w:autoSpaceDE w:val="0"/>
+        <w:autoSpaceDN w:val="0"/>
+        <w:adjustRightInd w:val="0"/>
+        <w:rPr>
+          <w:rFonts w:cstheme="minorHAnsi"/>
+        </w:rPr>
+      </w:pPr>
+      <w:r>
+        <w:rPr>
+          <w:rFonts w:cstheme="minorHAnsi"/>
+        </w:rPr>
+        <w:t xml:space="preserve">Theater plays are the most popular </w:t>
+      </w:r>
+      <w:proofErr w:type="spellStart"/>
+      <w:r>
+        <w:rPr>
+          <w:rFonts w:cstheme="minorHAnsi"/>
+        </w:rPr>
+        <w:t>kickstarters</w:t>
+      </w:r>
+      <w:proofErr w:type="spellEnd"/>
+      <w:r>
+        <w:rPr>
+          <w:rFonts w:cstheme="minorHAnsi"/>
+        </w:rPr>
+        <w:t>.</w:t>
+      </w:r>
+      <w:r>
+        <w:rPr>
+          <w:rFonts w:cstheme="minorHAnsi"/>
+        </w:rPr>
+        <w:br/>
+      </w:r>
+      <w:r>
+        <w:rPr>
+          <w:rFonts w:cstheme="minorHAnsi"/>
+        </w:rPr>
+        <w:t>Music has the highest success rate.</w:t>
+      </w:r>
+      <w:r>
+        <w:rPr>
+          <w:rFonts w:cstheme="minorHAnsi"/>
+        </w:rPr>
+        <w:br/>
+      </w:r>
     </w:p>
     <w:p>
       <w:pPr>
@@ -108,9 +157,29 @@
         <w:autoSpaceDN w:val="0"/>
         <w:adjustRightInd w:val="0"/>
         <w:rPr>
-          <w:rFonts w:ascii="Menlo" w:hAnsi="Menlo" w:cs="Menlo"/>
-        </w:rPr>
-      </w:pPr>
+          <w:rFonts w:cstheme="minorHAnsi"/>
+        </w:rPr>
+      </w:pPr>
+      <w:r>
+        <w:rPr>
+          <w:rFonts w:cstheme="minorHAnsi"/>
+        </w:rPr>
+        <w:t xml:space="preserve">How much traffic the </w:t>
+      </w:r>
+      <w:proofErr w:type="spellStart"/>
+      <w:r>
+        <w:rPr>
+          <w:rFonts w:cstheme="minorHAnsi"/>
+        </w:rPr>
+        <w:t>kickstarter</w:t>
+      </w:r>
+      <w:proofErr w:type="spellEnd"/>
+      <w:r>
+        <w:rPr>
+          <w:rFonts w:cstheme="minorHAnsi"/>
+        </w:rPr>
+        <w:t xml:space="preserve"> got, clicks, views, etc.</w:t>
+      </w:r>
     </w:p>
     <w:p>
       <w:pPr>
@@ -121,9 +190,15 @@
         <w:autoSpaceDN w:val="0"/>
         <w:adjustRightInd w:val="0"/>
         <w:rPr>
-          <w:rFonts w:ascii="Menlo" w:hAnsi="Menlo" w:cs="Menlo"/>
-        </w:rPr>
-      </w:pPr>
+          <w:rFonts w:cstheme="minorHAnsi"/>
+        </w:rPr>
+      </w:pPr>
+      <w:r>
+        <w:rPr>
+          <w:rFonts w:cstheme="minorHAnsi"/>
+        </w:rPr>
+        <w:t>How is success and failure defined?</w:t>
+      </w:r>
     </w:p>
     <w:p>
       <w:pPr>
@@ -134,6 +209,21 @@
         <w:autoSpaceDN w:val="0"/>
         <w:adjustRightInd w:val="0"/>
         <w:rPr>
+          <w:rFonts w:cstheme="minorHAnsi"/>
+        </w:rPr>
+      </w:pPr>
+      <w:bookmarkStart w:id="0" w:name="_GoBack"/>
+      <w:bookmarkEnd w:id="0"/>
+    </w:p>
+    <w:p>
+      <w:pPr>
+        <w:tabs>
+          <w:tab w:val="left" w:pos="593"/>
+        </w:tabs>
+        <w:autoSpaceDE w:val="0"/>
+        <w:autoSpaceDN w:val="0"/>
+        <w:adjustRightInd w:val="0"/>
+        <w:rPr>
           <w:rFonts w:ascii="Menlo" w:hAnsi="Menlo" w:cs="Menlo"/>
         </w:rPr>
       </w:pPr>
@@ -161,7 +251,16 @@
       </w:r>
     </w:p>
     <w:p/>
-    <w:p/>
+    <w:p>
+      <w:r>
+        <w:t>Sub-Category by Percent Funded to see which subcategories are funded over the goal.</w:t>
+      </w:r>
+    </w:p>
+    <w:p>
+      <w:r>
+        <w:t>A 100% stacked column Category or Subcategory by State column to see which categories are most likely to succeed.</w:t>
+      </w:r>
+    </w:p>
     <w:sectPr>
       <w:pgSz w:w="12240" w:h="15840"/>
       <w:pgMar w:top="1440" w:right="1440" w:bottom="1440" w:left="1440" w:header="720" w:footer="720" w:gutter="0"/>

</xml_diff>

<commit_message>
Add observations and alternate chart ideas
</commit_message>
<xml_diff>
--- a/Kickstarter Report.docx
+++ b/Kickstarter Report.docx
@@ -93,6 +93,78 @@
         </w:rPr>
         <w:br/>
       </w:r>
+      <w:r>
+        <w:rPr>
+          <w:rFonts w:cstheme="minorHAnsi"/>
+        </w:rPr>
+        <w:t xml:space="preserve">Spring seems like the optimal time to launch a </w:t>
+      </w:r>
+      <w:proofErr w:type="spellStart"/>
+      <w:r>
+        <w:rPr>
+          <w:rFonts w:cstheme="minorHAnsi"/>
+        </w:rPr>
+        <w:t>kickstarter</w:t>
+      </w:r>
+      <w:proofErr w:type="spellEnd"/>
+      <w:r>
+        <w:rPr>
+          <w:rFonts w:cstheme="minorHAnsi"/>
+        </w:rPr>
+        <w:t>, but there’s not a lot of support for this.</w:t>
+      </w:r>
+    </w:p>
+    <w:p>
+      <w:pPr>
+        <w:tabs>
+          <w:tab w:val="left" w:pos="593"/>
+        </w:tabs>
+        <w:autoSpaceDE w:val="0"/>
+        <w:autoSpaceDN w:val="0"/>
+        <w:adjustRightInd w:val="0"/>
+        <w:rPr>
+          <w:rFonts w:cstheme="minorHAnsi"/>
+        </w:rPr>
+      </w:pPr>
+      <w:r>
+        <w:rPr>
+          <w:rFonts w:cstheme="minorHAnsi"/>
+        </w:rPr>
+        <w:t>The higher your goal, the more likely you are to fail, though there is a higher likelihood of success over failure between 35K and 45K, which is interesting.</w:t>
+      </w:r>
+    </w:p>
+    <w:p>
+      <w:pPr>
+        <w:tabs>
+          <w:tab w:val="left" w:pos="593"/>
+        </w:tabs>
+        <w:autoSpaceDE w:val="0"/>
+        <w:autoSpaceDN w:val="0"/>
+        <w:adjustRightInd w:val="0"/>
+        <w:rPr>
+          <w:rFonts w:cstheme="minorHAnsi"/>
+        </w:rPr>
+      </w:pPr>
+      <w:r>
+        <w:rPr>
+          <w:rFonts w:cstheme="minorHAnsi"/>
+        </w:rPr>
+        <w:t xml:space="preserve">Canceled </w:t>
+      </w:r>
+      <w:proofErr w:type="spellStart"/>
+      <w:r>
+        <w:rPr>
+          <w:rFonts w:cstheme="minorHAnsi"/>
+        </w:rPr>
+        <w:t>kickstarters</w:t>
+      </w:r>
+      <w:proofErr w:type="spellEnd"/>
+      <w:r>
+        <w:rPr>
+          <w:rFonts w:cstheme="minorHAnsi"/>
+        </w:rPr>
+        <w:t xml:space="preserve"> are slightly more likely as the goal increases but otherwise seems unaffected by the goal.</w:t>
+      </w:r>
     </w:p>
     <w:p>
       <w:pPr>
@@ -199,6 +271,26 @@
         </w:rPr>
         <w:t>How is success and failure defined?</w:t>
       </w:r>
+      <w:r>
+        <w:rPr>
+          <w:rFonts w:cstheme="minorHAnsi"/>
+        </w:rPr>
+        <w:t xml:space="preserve"> There are </w:t>
+      </w:r>
+      <w:proofErr w:type="spellStart"/>
+      <w:r>
+        <w:rPr>
+          <w:rFonts w:cstheme="minorHAnsi"/>
+        </w:rPr>
+        <w:t>kickstarters</w:t>
+      </w:r>
+      <w:proofErr w:type="spellEnd"/>
+      <w:r>
+        <w:rPr>
+          <w:rFonts w:cstheme="minorHAnsi"/>
+        </w:rPr>
+        <w:t xml:space="preserve"> that reach the goal but do not deliver.</w:t>
+      </w:r>
     </w:p>
     <w:p>
       <w:pPr>
@@ -212,8 +304,12 @@
           <w:rFonts w:cstheme="minorHAnsi"/>
         </w:rPr>
       </w:pPr>
-      <w:bookmarkStart w:id="0" w:name="_GoBack"/>
-      <w:bookmarkEnd w:id="0"/>
+      <w:r>
+        <w:rPr>
+          <w:rFonts w:cstheme="minorHAnsi"/>
+        </w:rPr>
+        <w:t xml:space="preserve">We’re limited by the time range, 2012 to 2017. </w:t>
+      </w:r>
     </w:p>
     <w:p>
       <w:pPr>
@@ -258,9 +354,20 @@
     </w:p>
     <w:p>
       <w:r>
-        <w:t>A 100% stacked column Category or Subcategory by State column to see which categories are most likely to succeed.</w:t>
-      </w:r>
-    </w:p>
+        <w:t xml:space="preserve">A 100% stacked column </w:t>
+      </w:r>
+      <w:r>
+        <w:t>charts to see success rates across the Category, Sub-category and date.</w:t>
+      </w:r>
+    </w:p>
+    <w:p>
+      <w:r>
+        <w:t>A timeline of goal ranges, to see how goals have changed over time.</w:t>
+      </w:r>
+      <w:bookmarkStart w:id="0" w:name="_GoBack"/>
+      <w:bookmarkEnd w:id="0"/>
+    </w:p>
+    <w:p/>
     <w:sectPr>
       <w:pgSz w:w="12240" w:h="15840"/>
       <w:pgMar w:top="1440" w:right="1440" w:bottom="1440" w:left="1440" w:header="720" w:footer="720" w:gutter="0"/>

</xml_diff>